<commit_message>
fixed inline code shading for latex/pdf
</commit_message>
<xml_diff>
--- a/data/default/reference.docx
+++ b/data/default/reference.docx
@@ -616,6 +616,7 @@
     <w:link w:val="VerbatimChar"/>
     <w:pPr>
       <w:wordWrap w:val="off"/>
+      <w:shd w:fill="FFFFFF" w:val="clear"/>
     </w:pPr>
   </w:style>
   <w:style w:type="character" w:customStyle="1" w:styleId="CodeNormal">
@@ -623,6 +624,7 @@
     <w:basedOn w:val="VerbatimChar"/>
     <w:rPr>
       <w:color w:val="000000"/>
+      <w:shd w:fill="FFFFFF" w:val="clear"/>
     </w:rPr>
   </w:style>
   <w:style w:type="character" w:customStyle="1" w:styleId="CodeAtom">
@@ -630,6 +632,7 @@
     <w:basedOn w:val="VerbatimChar"/>
     <w:rPr>
       <w:color w:val="221199"/>
+      <w:shd w:fill="FFFFFF" w:val="clear"/>
     </w:rPr>
   </w:style>
   <w:style w:type="character" w:customStyle="1" w:styleId="CodeAttribute">
@@ -637,6 +640,7 @@
     <w:basedOn w:val="VerbatimChar"/>
     <w:rPr>
       <w:color w:val="0000CC"/>
+      <w:shd w:fill="FFFFFF" w:val="clear"/>
     </w:rPr>
   </w:style>
   <w:style w:type="character" w:customStyle="1" w:styleId="CodeBracket">
@@ -644,6 +648,7 @@
     <w:basedOn w:val="VerbatimChar"/>
     <w:rPr>
       <w:color w:val="999977"/>
+      <w:shd w:fill="FFFFFF" w:val="clear"/>
     </w:rPr>
   </w:style>
   <w:style w:type="character" w:customStyle="1" w:styleId="CodeBuiltin">
@@ -651,6 +656,7 @@
     <w:basedOn w:val="VerbatimChar"/>
     <w:rPr>
       <w:color w:val="3300AA"/>
+      <w:shd w:fill="FFFFFF" w:val="clear"/>
     </w:rPr>
   </w:style>
   <w:style w:type="character" w:customStyle="1" w:styleId="CodeComment">
@@ -658,6 +664,7 @@
     <w:basedOn w:val="VerbatimChar"/>
     <w:rPr>
       <w:color w:val="AA5500"/>
+      <w:shd w:fill="FFFFFF" w:val="clear"/>
     </w:rPr>
   </w:style>
   <w:style w:type="character" w:customStyle="1" w:styleId="CodeDef">
@@ -665,6 +672,7 @@
     <w:basedOn w:val="VerbatimChar"/>
     <w:rPr>
       <w:color w:val="0000FF"/>
+      <w:shd w:fill="FFFFFF" w:val="clear"/>
     </w:rPr>
   </w:style>
   <w:style w:type="character" w:customStyle="1" w:styleId="CodeEm">
@@ -672,6 +680,7 @@
     <w:basedOn w:val="VerbatimChar"/>
     <w:rPr>
       <w:color w:val="000000"/>
+      <w:shd w:fill="FFFFFF" w:val="clear"/>
       <w:i/>
     </w:rPr>
   </w:style>
@@ -680,6 +689,7 @@
     <w:basedOn w:val="VerbatimChar"/>
     <w:rPr>
       <w:color w:val="FF0000"/>
+      <w:shd w:fill="FFFFFF" w:val="clear"/>
     </w:rPr>
   </w:style>
   <w:style w:type="character" w:customStyle="1" w:styleId="CodeHeader">
@@ -687,6 +697,7 @@
     <w:basedOn w:val="VerbatimChar"/>
     <w:rPr>
       <w:color w:val="0000FF"/>
+      <w:shd w:fill="FFFFFF" w:val="clear"/>
       <w:b/>
     </w:rPr>
   </w:style>
@@ -695,6 +706,7 @@
     <w:basedOn w:val="VerbatimChar"/>
     <w:rPr>
       <w:color w:val="999999"/>
+      <w:shd w:fill="FFFFFF" w:val="clear"/>
     </w:rPr>
   </w:style>
   <w:style w:type="character" w:customStyle="1" w:styleId="CodeInvalidchar">
@@ -702,6 +714,7 @@
     <w:basedOn w:val="VerbatimChar"/>
     <w:rPr>
       <w:color w:val="FF0000"/>
+      <w:shd w:fill="FFFFFF" w:val="clear"/>
     </w:rPr>
   </w:style>
   <w:style w:type="character" w:customStyle="1" w:styleId="CodeKeyword">
@@ -709,6 +722,7 @@
     <w:basedOn w:val="VerbatimChar"/>
     <w:rPr>
       <w:color w:val="770088"/>
+      <w:shd w:fill="FFFFFF" w:val="clear"/>
     </w:rPr>
   </w:style>
   <w:style w:type="character" w:customStyle="1" w:styleId="CodeLink">
@@ -716,6 +730,7 @@
     <w:basedOn w:val="VerbatimChar"/>
     <w:rPr>
       <w:color w:val="0000CC"/>
+      <w:shd w:fill="FFFFFF" w:val="clear"/>
       <w:u/>
     </w:rPr>
   </w:style>
@@ -724,6 +739,7 @@
     <w:basedOn w:val="VerbatimChar"/>
     <w:rPr>
       <w:color w:val="555555"/>
+      <w:shd w:fill="FFFFFF" w:val="clear"/>
     </w:rPr>
   </w:style>
   <w:style w:type="character" w:customStyle="1" w:styleId="CodeNegative">
@@ -731,6 +747,7 @@
     <w:basedOn w:val="VerbatimChar"/>
     <w:rPr>
       <w:color w:val="DD4444"/>
+      <w:shd w:fill="FFFFFF" w:val="clear"/>
     </w:rPr>
   </w:style>
   <w:style w:type="character" w:customStyle="1" w:styleId="CodeNumber">
@@ -738,6 +755,7 @@
     <w:basedOn w:val="VerbatimChar"/>
     <w:rPr>
       <w:color w:val="116644"/>
+      <w:shd w:fill="FFFFFF" w:val="clear"/>
     </w:rPr>
   </w:style>
   <w:style w:type="character" w:customStyle="1" w:styleId="CodeOperator">
@@ -745,6 +763,7 @@
     <w:basedOn w:val="VerbatimChar"/>
     <w:rPr>
       <w:color w:val="000000"/>
+      <w:shd w:fill="FFFFFF" w:val="clear"/>
     </w:rPr>
   </w:style>
   <w:style w:type="character" w:customStyle="1" w:styleId="CodePositive">
@@ -752,6 +771,7 @@
     <w:basedOn w:val="VerbatimChar"/>
     <w:rPr>
       <w:color w:val="229922"/>
+      <w:shd w:fill="FFFFFF" w:val="clear"/>
     </w:rPr>
   </w:style>
   <w:style w:type="character" w:customStyle="1" w:styleId="CodeProperty">
@@ -759,6 +779,7 @@
     <w:basedOn w:val="VerbatimChar"/>
     <w:rPr>
       <w:color w:val="000000"/>
+      <w:shd w:fill="FFFFFF" w:val="clear"/>
     </w:rPr>
   </w:style>
   <w:style w:type="character" w:customStyle="1" w:styleId="CodePunctuation">
@@ -766,6 +787,7 @@
     <w:basedOn w:val="VerbatimChar"/>
     <w:rPr>
       <w:color w:val="000000"/>
+      <w:shd w:fill="FFFFFF" w:val="clear"/>
     </w:rPr>
   </w:style>
   <w:style w:type="character" w:customStyle="1" w:styleId="CodeQualifier">
@@ -773,6 +795,7 @@
     <w:basedOn w:val="VerbatimChar"/>
     <w:rPr>
       <w:color w:val="555555"/>
+      <w:shd w:fill="FFFFFF" w:val="clear"/>
     </w:rPr>
   </w:style>
   <w:style w:type="character" w:customStyle="1" w:styleId="CodeQuote">
@@ -780,6 +803,7 @@
     <w:basedOn w:val="VerbatimChar"/>
     <w:rPr>
       <w:color w:val="009900"/>
+      <w:shd w:fill="FFFFFF" w:val="clear"/>
     </w:rPr>
   </w:style>
   <w:style w:type="character" w:customStyle="1" w:styleId="CodeString">
@@ -787,6 +811,7 @@
     <w:basedOn w:val="VerbatimChar"/>
     <w:rPr>
       <w:color w:val="AA1111"/>
+      <w:shd w:fill="FFFFFF" w:val="clear"/>
     </w:rPr>
   </w:style>
   <w:style w:type="character" w:customStyle="1" w:styleId="CodeStringB">
@@ -794,6 +819,7 @@
     <w:basedOn w:val="VerbatimChar"/>
     <w:rPr>
       <w:color w:val="FF5500"/>
+      <w:shd w:fill="FFFFFF" w:val="clear"/>
     </w:rPr>
   </w:style>
   <w:style w:type="character" w:customStyle="1" w:styleId="CodeStrong">
@@ -801,6 +827,7 @@
     <w:basedOn w:val="VerbatimChar"/>
     <w:rPr>
       <w:color w:val="000000"/>
+      <w:shd w:fill="FFFFFF" w:val="clear"/>
       <w:b/>
     </w:rPr>
   </w:style>
@@ -809,6 +836,7 @@
     <w:basedOn w:val="VerbatimChar"/>
     <w:rPr>
       <w:color w:val="117700"/>
+      <w:shd w:fill="FFFFFF" w:val="clear"/>
     </w:rPr>
   </w:style>
   <w:style w:type="character" w:customStyle="1" w:styleId="CodeVariable">
@@ -816,6 +844,7 @@
     <w:basedOn w:val="VerbatimChar"/>
     <w:rPr>
       <w:color w:val="000000"/>
+      <w:shd w:fill="FFFFFF" w:val="clear"/>
     </w:rPr>
   </w:style>
   <w:style w:type="character" w:customStyle="1" w:styleId="CodeVariableB">
@@ -823,6 +852,7 @@
     <w:basedOn w:val="VerbatimChar"/>
     <w:rPr>
       <w:color w:val="0055AA"/>
+      <w:shd w:fill="FFFFFF" w:val="clear"/>
     </w:rPr>
   </w:style>
   <w:style w:type="character" w:customStyle="1" w:styleId="CodeVariableC">
@@ -830,6 +860,7 @@
     <w:basedOn w:val="VerbatimChar"/>
     <w:rPr>
       <w:color w:val="008855"/>
+      <w:shd w:fill="FFFFFF" w:val="clear"/>
     </w:rPr>
   </w:style>
 </w:styles>

</xml_diff>

<commit_message>
studio theme, smaller font for docx
</commit_message>
<xml_diff>
--- a/data/default/reference.docx
+++ b/data/default/reference.docx
@@ -593,7 +593,7 @@
     <w:basedOn w:val="BodyTextChar"/>
     <w:rPr>
       <w:rFonts w:ascii="Consolas" w:hAnsi="Consolas"/>
-      <w:sz w:val="22"/>
+      <w:sz w:val="18"/>
     </w:rPr>
   </w:style>
   <w:style w:customStyle="1" w:styleId="FootnoteRef" w:type="character">
@@ -618,6 +618,9 @@
       <w:wordWrap w:val="off"/>
       <w:shd w:fill="FFFFFF" w:val="clear"/>
     </w:pPr>
+    <w:rPr>
+      <w:noProof/>
+    </w:rPr>
   </w:style>
   <w:style w:type="character" w:customStyle="1" w:styleId="CodeNormal">
     <w:name w:val="CodeNormal"/>

</xml_diff>